<commit_message>
fixed path to data folder
</commit_message>
<xml_diff>
--- a/reports/Homework 0.docx
+++ b/reports/Homework 0.docx
@@ -80,14 +80,26 @@
         <w:spacing w:line="240" w:lineRule="auto"/>
         <w:contextualSpacing/>
         <w:rPr>
-          <w:lang w:val="en-US"/>
-        </w:rPr>
-      </w:pPr>
-      <w:r>
-        <w:rPr>
+          <w:b/>
+          <w:bCs/>
+          <w:lang w:val="en-US"/>
+        </w:rPr>
+      </w:pPr>
+      <w:r>
+        <w:rPr>
+          <w:b/>
+          <w:bCs/>
           <w:lang w:val="en-US"/>
         </w:rPr>
         <w:t xml:space="preserve">Link to the GitHub repo: </w:t>
+      </w:r>
+      <w:r>
+        <w:rPr>
+          <w:b/>
+          <w:bCs/>
+          <w:lang w:val="en-US"/>
+        </w:rPr>
+        <w:t>https://github.com/claudeshyaka/ml</w:t>
       </w:r>
     </w:p>
     <w:p>

</xml_diff>